<commit_message>
initial work on this, collecting user info correctly
interview working, mid-flow review screens working

update attachment block logic for main form

working on review screen
</commit_message>
<xml_diff>
--- a/docassemble/Simpmotion/data/templates/simpmotion_next_steps.docx
+++ b/docassemble/Simpmotion/data/templates/simpmotion_next_steps.docx
@@ -1,6 +1,6 @@
 
 <file path=word/document.xml><?xml version="1.0" encoding="utf-8"?>
-<w:document xmlns:wpc="http://schemas.microsoft.com/office/word/2010/wordprocessingCanvas" xmlns:cx="http://schemas.microsoft.com/office/drawing/2014/chartex" xmlns:cx1="http://schemas.microsoft.com/office/drawing/2015/9/8/chartex" xmlns:mc="http://schemas.openxmlformats.org/markup-compatibility/2006" xmlns:o="urn:schemas-microsoft-com:office:office" xmlns:r="http://schemas.openxmlformats.org/officeDocument/2006/relationships" xmlns:m="http://schemas.openxmlformats.org/officeDocument/2006/math" xmlns:v="urn:schemas-microsoft-com:vml" xmlns:wp14="http://schemas.microsoft.com/office/word/2010/wordprocessingDrawing" xmlns:wp="http://schemas.openxmlformats.org/drawingml/2006/wordprocessingDrawing" xmlns:w10="urn:schemas-microsoft-com:office:word" xmlns:w="http://schemas.openxmlformats.org/wordprocessingml/2006/main" xmlns:w14="http://schemas.microsoft.com/office/word/2010/wordml" xmlns:w15="http://schemas.microsoft.com/office/word/2012/wordml" xmlns:w16se="http://schemas.microsoft.com/office/word/2015/wordml/symex" xmlns:wpg="http://schemas.microsoft.com/office/word/2010/wordprocessingGroup" xmlns:wpi="http://schemas.microsoft.com/office/word/2010/wordprocessingInk" xmlns:wne="http://schemas.microsoft.com/office/word/2006/wordml" xmlns:wps="http://schemas.microsoft.com/office/word/2010/wordprocessingShape" mc:Ignorable="w14 w15 w16se wp14">
+<w:document xmlns:wpc="http://schemas.microsoft.com/office/word/2010/wordprocessingCanvas" xmlns:cx="http://schemas.microsoft.com/office/drawing/2014/chartex" xmlns:cx1="http://schemas.microsoft.com/office/drawing/2015/9/8/chartex" xmlns:cx2="http://schemas.microsoft.com/office/drawing/2015/10/21/chartex" xmlns:cx3="http://schemas.microsoft.com/office/drawing/2016/5/9/chartex" xmlns:cx4="http://schemas.microsoft.com/office/drawing/2016/5/10/chartex" xmlns:cx5="http://schemas.microsoft.com/office/drawing/2016/5/11/chartex" xmlns:cx6="http://schemas.microsoft.com/office/drawing/2016/5/12/chartex" xmlns:cx7="http://schemas.microsoft.com/office/drawing/2016/5/13/chartex" xmlns:cx8="http://schemas.microsoft.com/office/drawing/2016/5/14/chartex" xmlns:mc="http://schemas.openxmlformats.org/markup-compatibility/2006" xmlns:aink="http://schemas.microsoft.com/office/drawing/2016/ink" xmlns:am3d="http://schemas.microsoft.com/office/drawing/2017/model3d" xmlns:o="urn:schemas-microsoft-com:office:office" xmlns:oel="http://schemas.microsoft.com/office/2019/extlst" xmlns:r="http://schemas.openxmlformats.org/officeDocument/2006/relationships" xmlns:m="http://schemas.openxmlformats.org/officeDocument/2006/math" xmlns:v="urn:schemas-microsoft-com:vml" xmlns:wp14="http://schemas.microsoft.com/office/word/2010/wordprocessingDrawing" xmlns:wp="http://schemas.openxmlformats.org/drawingml/2006/wordprocessingDrawing" xmlns:w10="urn:schemas-microsoft-com:office:word" xmlns:w="http://schemas.openxmlformats.org/wordprocessingml/2006/main" xmlns:w14="http://schemas.microsoft.com/office/word/2010/wordml" xmlns:w15="http://schemas.microsoft.com/office/word/2012/wordml" xmlns:w16cex="http://schemas.microsoft.com/office/word/2018/wordml/cex" xmlns:w16cid="http://schemas.microsoft.com/office/word/2016/wordml/cid" xmlns:w16="http://schemas.microsoft.com/office/word/2018/wordml" xmlns:w16sdtdh="http://schemas.microsoft.com/office/word/2020/wordml/sdtdatahash" xmlns:w16se="http://schemas.microsoft.com/office/word/2015/wordml/symex" xmlns:wpg="http://schemas.microsoft.com/office/word/2010/wordprocessingGroup" xmlns:wpi="http://schemas.microsoft.com/office/word/2010/wordprocessingInk" xmlns:wne="http://schemas.microsoft.com/office/word/2006/wordml" xmlns:wps="http://schemas.microsoft.com/office/word/2010/wordprocessingShape" mc:Ignorable="w14 w15 w16se w16cid w16 w16cex w16sdtdh wp14">
   <w:background w:color="FFFFFF"/>
   <w:body>
     <w:tbl>
@@ -34,7 +34,7 @@
               <w:rPr>
                 <w:color w:val="FFFFFF" w:themeColor="background1"/>
               </w:rPr>
-              <w:t xml:space="preserve">File a motion and notice of hearing in your case</w:t>
+              <w:t>File a motion and notice of hearing in your case</w:t>
             </w:r>
           </w:p>
         </w:tc>
@@ -50,52 +50,27 @@
     </w:p>
     <w:p>
       <w:r>
-        <w:t xml:space="preserve">Congratulations {{ users }}! You have finished all the forms you need to File a motion and notice of hearing in your case. The rest of the pages in this packet are your </w:t>
+        <w:t xml:space="preserve">Congratulations </w:t>
+      </w:r>
+      <w:proofErr w:type="gramStart"/>
+      <w:r>
+        <w:t>{{ users</w:t>
+      </w:r>
+      <w:proofErr w:type="gramEnd"/>
+      <w:r>
+        <w:t>[0]</w:t>
+      </w:r>
+      <w:r>
+        <w:t xml:space="preserve"> }}! You have finished all the forms you need to File a motion and notice of hearing in your case. The rest of the pages in this packet are your </w:t>
       </w:r>
       <w:r>
         <w:rPr>
           <w:highlight w:val="yellow"/>
         </w:rPr>
-        <w:t>[answer/motion</w:t>
-      </w:r>
-      <w:r>
-        <w:rPr>
-          <w:highlight w:val="yellow"/>
-        </w:rPr>
-        <w:t>]</w:t>
-      </w:r>
-      <w:r>
-        <w:rPr>
-          <w:highlight w:val="yellow"/>
-        </w:rPr>
-        <w:t xml:space="preserve"> </w:t>
-      </w:r>
-      <w:r>
-        <w:rPr>
-          <w:highlight w:val="yellow"/>
-        </w:rPr>
-        <w:t>]</w:t>
-      </w:r>
-      <w:r>
-        <w:t>{% if other_parties.number() %}</w:t>
-      </w:r>
-      <w:r>
-        <w:rPr>
-          <w:b/>
-        </w:rPr>
-        <w:t xml:space="preserve"> </w:t>
-      </w:r>
-      <w:r>
-        <w:t>in</w:t>
-      </w:r>
-      <w:r>
-        <w:rPr>
-          <w:b/>
-        </w:rPr>
-        <w:t xml:space="preserve"> {{ users }} v {{ other_parties }}</w:t>
-      </w:r>
-      <w:r>
-        <w:t>{% endif %}.</w:t>
+        <w:t>[answer/motion]</w:t>
+      </w:r>
+      <w:r>
+        <w:t>.</w:t>
       </w:r>
     </w:p>
     <w:p/>
@@ -195,7 +170,63 @@
             <w14:bevel/>
           </w14:textOutline>
         </w:rPr>
-        <w:t>Deliver a copy to {{ showifdef('other_parties[0]') }} or their attorney.</w:t>
+        <w:t xml:space="preserve">Deliver a copy to </w:t>
+      </w:r>
+      <w:proofErr w:type="gramStart"/>
+      <w:r>
+        <w:rPr>
+          <w14:textOutline w14:w="9525" w14:cap="rnd" w14:cmpd="sng" w14:algn="ctr">
+            <w14:noFill/>
+            <w14:prstDash w14:val="solid"/>
+            <w14:bevel/>
+          </w14:textOutline>
+        </w:rPr>
+        <w:t xml:space="preserve">{{ </w:t>
+      </w:r>
+      <w:proofErr w:type="spellStart"/>
+      <w:r>
+        <w:rPr>
+          <w14:textOutline w14:w="9525" w14:cap="rnd" w14:cmpd="sng" w14:algn="ctr">
+            <w14:noFill/>
+            <w14:prstDash w14:val="solid"/>
+            <w14:bevel/>
+          </w14:textOutline>
+        </w:rPr>
+        <w:t>showifdef</w:t>
+      </w:r>
+      <w:proofErr w:type="spellEnd"/>
+      <w:proofErr w:type="gramEnd"/>
+      <w:r>
+        <w:rPr>
+          <w14:textOutline w14:w="9525" w14:cap="rnd" w14:cmpd="sng" w14:algn="ctr">
+            <w14:noFill/>
+            <w14:prstDash w14:val="solid"/>
+            <w14:bevel/>
+          </w14:textOutline>
+        </w:rPr>
+        <w:t>('</w:t>
+      </w:r>
+      <w:proofErr w:type="spellStart"/>
+      <w:r>
+        <w:rPr>
+          <w14:textOutline w14:w="9525" w14:cap="rnd" w14:cmpd="sng" w14:algn="ctr">
+            <w14:noFill/>
+            <w14:prstDash w14:val="solid"/>
+            <w14:bevel/>
+          </w14:textOutline>
+        </w:rPr>
+        <w:t>other_parties</w:t>
+      </w:r>
+      <w:proofErr w:type="spellEnd"/>
+      <w:r>
+        <w:rPr>
+          <w14:textOutline w14:w="9525" w14:cap="rnd" w14:cmpd="sng" w14:algn="ctr">
+            <w14:noFill/>
+            <w14:prstDash w14:val="solid"/>
+            <w14:bevel/>
+          </w14:textOutline>
+        </w:rPr>
+        <w:t>[0]') }} or their attorney.</w:t>
       </w:r>
     </w:p>
     <w:p>
@@ -253,27 +284,7 @@
             <w14:bevel/>
           </w14:textOutline>
         </w:rPr>
-        <w:t>The clerk will tell you how to</w:t>
-      </w:r>
-      <w:r>
-        <w:rPr>
-          <w14:textOutline w14:w="9525" w14:cap="rnd" w14:cmpd="sng" w14:algn="ctr">
-            <w14:noFill/>
-            <w14:prstDash w14:val="solid"/>
-            <w14:bevel/>
-          </w14:textOutline>
-        </w:rPr>
-        <w:t xml:space="preserve"> </w:t>
-      </w:r>
-      <w:r>
-        <w:rPr>
-          <w14:textOutline w14:w="9525" w14:cap="rnd" w14:cmpd="sng" w14:algn="ctr">
-            <w14:noFill/>
-            <w14:prstDash w14:val="solid"/>
-            <w14:bevel/>
-          </w14:textOutline>
-        </w:rPr>
-        <w:t xml:space="preserve">go to the hearing. </w:t>
+        <w:t xml:space="preserve">The clerk will tell you how to go to the hearing. </w:t>
       </w:r>
     </w:p>
     <w:p>
@@ -311,7 +322,19 @@
             <w14:bevel/>
           </w14:textOutline>
         </w:rPr>
-        <w:t>[application/petition/complaint]</w:t>
+        <w:t>[application/petition/complaint</w:t>
+      </w:r>
+      <w:proofErr w:type="gramStart"/>
+      <w:r>
+        <w:rPr>
+          <w:highlight w:val="yellow"/>
+          <w14:textOutline w14:w="9525" w14:cap="rnd" w14:cmpd="sng" w14:algn="ctr">
+            <w14:noFill/>
+            <w14:prstDash w14:val="solid"/>
+            <w14:bevel/>
+          </w14:textOutline>
+        </w:rPr>
+        <w:t>]</w:t>
       </w:r>
       <w:r>
         <w:rPr>
@@ -323,6 +346,7 @@
         </w:rPr>
         <w:t>:.</w:t>
       </w:r>
+      <w:proofErr w:type="gramEnd"/>
     </w:p>
     <w:p>
       <w:pPr>
@@ -380,7 +404,39 @@
         </w:numPr>
       </w:pPr>
       <w:r>
-        <w:t>Call the {{ trial_court }} {{ showifdef('trial_court.phone_number') }} to find out how they want you to send your forms to them.</w:t>
+        <w:t xml:space="preserve">Call the </w:t>
+      </w:r>
+      <w:proofErr w:type="gramStart"/>
+      <w:r>
+        <w:t xml:space="preserve">{{ </w:t>
+      </w:r>
+      <w:proofErr w:type="spellStart"/>
+      <w:r>
+        <w:t>trial</w:t>
+      </w:r>
+      <w:proofErr w:type="gramEnd"/>
+      <w:r>
+        <w:t>_court</w:t>
+      </w:r>
+      <w:proofErr w:type="spellEnd"/>
+      <w:r>
+        <w:t xml:space="preserve"> }} {{ </w:t>
+      </w:r>
+      <w:proofErr w:type="spellStart"/>
+      <w:r>
+        <w:t>showifdef</w:t>
+      </w:r>
+      <w:proofErr w:type="spellEnd"/>
+      <w:r>
+        <w:t>('</w:t>
+      </w:r>
+      <w:proofErr w:type="spellStart"/>
+      <w:r>
+        <w:t>trial_court.phone_number</w:t>
+      </w:r>
+      <w:proofErr w:type="spellEnd"/>
+      <w:r>
+        <w:t>') }} to find out how they want you to send your forms to them.</w:t>
       </w:r>
     </w:p>
     <w:p>
@@ -393,13 +449,37 @@
         <w:suppressAutoHyphens w:val="0"/>
       </w:pPr>
       <w:r>
-        <w:t xml:space="preserve">{%p if defined('trial_court.address.address') %} The address of your court, if you need it, is: </w:t>
+        <w:t>{%p if defined('</w:t>
+      </w:r>
+      <w:proofErr w:type="spellStart"/>
+      <w:r>
+        <w:t>trial_</w:t>
+      </w:r>
+      <w:proofErr w:type="gramStart"/>
+      <w:r>
+        <w:t>court.address</w:t>
+      </w:r>
+      <w:proofErr w:type="gramEnd"/>
+      <w:r>
+        <w:t>.address</w:t>
+      </w:r>
+      <w:proofErr w:type="spellEnd"/>
+      <w:r>
+        <w:t xml:space="preserve">') %} The address of your court, if you need it, is: </w:t>
       </w:r>
       <w:bookmarkStart w:id="2" w:name="_ayzduvo09uaz"/>
       <w:bookmarkEnd w:id="2"/>
       <w:r>
         <w:br/>
-        <w:t>{{ trial_court.address.on_one_line() }}.</w:t>
+        <w:t xml:space="preserve">{{ </w:t>
+      </w:r>
+      <w:proofErr w:type="spellStart"/>
+      <w:r>
+        <w:t>trial_court.address.on_one_line</w:t>
+      </w:r>
+      <w:proofErr w:type="spellEnd"/>
+      <w:r>
+        <w:t>() }}.</w:t>
       </w:r>
     </w:p>
     <w:p>
@@ -438,7 +518,7 @@
         <w:rPr>
           <w:b/>
         </w:rPr>
-        <w:t xml:space="preserve">Tell</w:t>
+        <w:t>Tell</w:t>
       </w:r>
       <w:r>
         <w:t xml:space="preserve"> the judge why you need a Motion and Notice of Hearing. Talk about the facts that you wrote in your </w:t>
@@ -606,10 +686,7 @@
     </w:p>
     <w:p/>
     <w:p/>
-    <w:p>
-      <w:bookmarkStart w:id="7" w:name="_GoBack"/>
-      <w:bookmarkEnd w:id="7"/>
-    </w:p>
+    <w:p/>
     <w:sectPr>
       <w:type w:val="continuous"/>
       <w:pgSz w:w="12240" w:h="15840"/>
@@ -623,7 +700,7 @@
 </file>
 
 <file path=word/endnotes.xml><?xml version="1.0" encoding="utf-8"?>
-<w:endnotes xmlns:wpc="http://schemas.microsoft.com/office/word/2010/wordprocessingCanvas" xmlns:cx="http://schemas.microsoft.com/office/drawing/2014/chartex" xmlns:cx1="http://schemas.microsoft.com/office/drawing/2015/9/8/chartex" xmlns:mc="http://schemas.openxmlformats.org/markup-compatibility/2006" xmlns:o="urn:schemas-microsoft-com:office:office" xmlns:r="http://schemas.openxmlformats.org/officeDocument/2006/relationships" xmlns:m="http://schemas.openxmlformats.org/officeDocument/2006/math" xmlns:v="urn:schemas-microsoft-com:vml" xmlns:wp14="http://schemas.microsoft.com/office/word/2010/wordprocessingDrawing" xmlns:wp="http://schemas.openxmlformats.org/drawingml/2006/wordprocessingDrawing" xmlns:w10="urn:schemas-microsoft-com:office:word" xmlns:w="http://schemas.openxmlformats.org/wordprocessingml/2006/main" xmlns:w14="http://schemas.microsoft.com/office/word/2010/wordml" xmlns:w15="http://schemas.microsoft.com/office/word/2012/wordml" xmlns:w16se="http://schemas.microsoft.com/office/word/2015/wordml/symex" xmlns:wpg="http://schemas.microsoft.com/office/word/2010/wordprocessingGroup" xmlns:wpi="http://schemas.microsoft.com/office/word/2010/wordprocessingInk" xmlns:wne="http://schemas.microsoft.com/office/word/2006/wordml" xmlns:wps="http://schemas.microsoft.com/office/word/2010/wordprocessingShape" mc:Ignorable="w14 w15 w16se wp14">
+<w:endnotes xmlns:wpc="http://schemas.microsoft.com/office/word/2010/wordprocessingCanvas" xmlns:cx="http://schemas.microsoft.com/office/drawing/2014/chartex" xmlns:cx1="http://schemas.microsoft.com/office/drawing/2015/9/8/chartex" xmlns:cx2="http://schemas.microsoft.com/office/drawing/2015/10/21/chartex" xmlns:cx3="http://schemas.microsoft.com/office/drawing/2016/5/9/chartex" xmlns:cx4="http://schemas.microsoft.com/office/drawing/2016/5/10/chartex" xmlns:cx5="http://schemas.microsoft.com/office/drawing/2016/5/11/chartex" xmlns:cx6="http://schemas.microsoft.com/office/drawing/2016/5/12/chartex" xmlns:cx7="http://schemas.microsoft.com/office/drawing/2016/5/13/chartex" xmlns:cx8="http://schemas.microsoft.com/office/drawing/2016/5/14/chartex" xmlns:mc="http://schemas.openxmlformats.org/markup-compatibility/2006" xmlns:aink="http://schemas.microsoft.com/office/drawing/2016/ink" xmlns:am3d="http://schemas.microsoft.com/office/drawing/2017/model3d" xmlns:o="urn:schemas-microsoft-com:office:office" xmlns:oel="http://schemas.microsoft.com/office/2019/extlst" xmlns:r="http://schemas.openxmlformats.org/officeDocument/2006/relationships" xmlns:m="http://schemas.openxmlformats.org/officeDocument/2006/math" xmlns:v="urn:schemas-microsoft-com:vml" xmlns:wp14="http://schemas.microsoft.com/office/word/2010/wordprocessingDrawing" xmlns:wp="http://schemas.openxmlformats.org/drawingml/2006/wordprocessingDrawing" xmlns:w10="urn:schemas-microsoft-com:office:word" xmlns:w="http://schemas.openxmlformats.org/wordprocessingml/2006/main" xmlns:w14="http://schemas.microsoft.com/office/word/2010/wordml" xmlns:w15="http://schemas.microsoft.com/office/word/2012/wordml" xmlns:w16cex="http://schemas.microsoft.com/office/word/2018/wordml/cex" xmlns:w16cid="http://schemas.microsoft.com/office/word/2016/wordml/cid" xmlns:w16="http://schemas.microsoft.com/office/word/2018/wordml" xmlns:w16sdtdh="http://schemas.microsoft.com/office/word/2020/wordml/sdtdatahash" xmlns:w16se="http://schemas.microsoft.com/office/word/2015/wordml/symex" xmlns:wpg="http://schemas.microsoft.com/office/word/2010/wordprocessingGroup" xmlns:wpi="http://schemas.microsoft.com/office/word/2010/wordprocessingInk" xmlns:wne="http://schemas.microsoft.com/office/word/2006/wordml" xmlns:wps="http://schemas.microsoft.com/office/word/2010/wordprocessingShape" mc:Ignorable="w14 w15 w16se w16cid w16 w16cex w16sdtdh wp14">
   <w:endnote w:type="separator" w:id="-1">
     <w:p>
       <w:pPr>
@@ -648,7 +725,7 @@
 </file>
 
 <file path=word/footer1.xml><?xml version="1.0" encoding="utf-8"?>
-<w:ftr xmlns:wpc="http://schemas.microsoft.com/office/word/2010/wordprocessingCanvas" xmlns:cx="http://schemas.microsoft.com/office/drawing/2014/chartex" xmlns:cx1="http://schemas.microsoft.com/office/drawing/2015/9/8/chartex" xmlns:mc="http://schemas.openxmlformats.org/markup-compatibility/2006" xmlns:o="urn:schemas-microsoft-com:office:office" xmlns:r="http://schemas.openxmlformats.org/officeDocument/2006/relationships" xmlns:m="http://schemas.openxmlformats.org/officeDocument/2006/math" xmlns:v="urn:schemas-microsoft-com:vml" xmlns:wp14="http://schemas.microsoft.com/office/word/2010/wordprocessingDrawing" xmlns:wp="http://schemas.openxmlformats.org/drawingml/2006/wordprocessingDrawing" xmlns:w10="urn:schemas-microsoft-com:office:word" xmlns:w="http://schemas.openxmlformats.org/wordprocessingml/2006/main" xmlns:w14="http://schemas.microsoft.com/office/word/2010/wordml" xmlns:w15="http://schemas.microsoft.com/office/word/2012/wordml" xmlns:w16se="http://schemas.microsoft.com/office/word/2015/wordml/symex" xmlns:wpg="http://schemas.microsoft.com/office/word/2010/wordprocessingGroup" xmlns:wpi="http://schemas.microsoft.com/office/word/2010/wordprocessingInk" xmlns:wne="http://schemas.microsoft.com/office/word/2006/wordml" xmlns:wps="http://schemas.microsoft.com/office/word/2010/wordprocessingShape" mc:Ignorable="w14 w15 w16se wp14">
+<w:ftr xmlns:wpc="http://schemas.microsoft.com/office/word/2010/wordprocessingCanvas" xmlns:cx="http://schemas.microsoft.com/office/drawing/2014/chartex" xmlns:cx1="http://schemas.microsoft.com/office/drawing/2015/9/8/chartex" xmlns:cx2="http://schemas.microsoft.com/office/drawing/2015/10/21/chartex" xmlns:cx3="http://schemas.microsoft.com/office/drawing/2016/5/9/chartex" xmlns:cx4="http://schemas.microsoft.com/office/drawing/2016/5/10/chartex" xmlns:cx5="http://schemas.microsoft.com/office/drawing/2016/5/11/chartex" xmlns:cx6="http://schemas.microsoft.com/office/drawing/2016/5/12/chartex" xmlns:cx7="http://schemas.microsoft.com/office/drawing/2016/5/13/chartex" xmlns:cx8="http://schemas.microsoft.com/office/drawing/2016/5/14/chartex" xmlns:mc="http://schemas.openxmlformats.org/markup-compatibility/2006" xmlns:aink="http://schemas.microsoft.com/office/drawing/2016/ink" xmlns:am3d="http://schemas.microsoft.com/office/drawing/2017/model3d" xmlns:o="urn:schemas-microsoft-com:office:office" xmlns:oel="http://schemas.microsoft.com/office/2019/extlst" xmlns:r="http://schemas.openxmlformats.org/officeDocument/2006/relationships" xmlns:m="http://schemas.openxmlformats.org/officeDocument/2006/math" xmlns:v="urn:schemas-microsoft-com:vml" xmlns:wp14="http://schemas.microsoft.com/office/word/2010/wordprocessingDrawing" xmlns:wp="http://schemas.openxmlformats.org/drawingml/2006/wordprocessingDrawing" xmlns:w10="urn:schemas-microsoft-com:office:word" xmlns:w="http://schemas.openxmlformats.org/wordprocessingml/2006/main" xmlns:w14="http://schemas.microsoft.com/office/word/2010/wordml" xmlns:w15="http://schemas.microsoft.com/office/word/2012/wordml" xmlns:w16cex="http://schemas.microsoft.com/office/word/2018/wordml/cex" xmlns:w16cid="http://schemas.microsoft.com/office/word/2016/wordml/cid" xmlns:w16="http://schemas.microsoft.com/office/word/2018/wordml" xmlns:w16sdtdh="http://schemas.microsoft.com/office/word/2020/wordml/sdtdatahash" xmlns:w16se="http://schemas.microsoft.com/office/word/2015/wordml/symex" xmlns:wpg="http://schemas.microsoft.com/office/word/2010/wordprocessingGroup" xmlns:wpi="http://schemas.microsoft.com/office/word/2010/wordprocessingInk" xmlns:wne="http://schemas.microsoft.com/office/word/2006/wordml" xmlns:wps="http://schemas.microsoft.com/office/word/2010/wordprocessingShape" mc:Ignorable="w14 w15 w16se w16cid w16 w16cex w16sdtdh wp14">
   <w:p>
     <w:pPr>
       <w:pStyle w:val="Footer"/>
@@ -661,7 +738,7 @@
       <mc:AlternateContent>
         <mc:Choice Requires="wps">
           <w:drawing>
-            <wp:inline distT="0" distB="0" distL="0" distR="0" wp14:anchorId="5DBD02C4" wp14:editId="37200207">
+            <wp:inline distT="0" distB="0" distL="0" distR="0" wp14:anchorId="7E56EE0B" wp14:editId="67F7111B">
               <wp:extent cx="6854825" cy="762000"/>
               <wp:effectExtent l="0" t="0" r="22225" b="19050"/>
               <wp:docPr id="1" name="Rounded Rectangle 6"/>
@@ -720,7 +797,21 @@
                             <w:rPr>
                               <w:color w:val="000000" w:themeColor="text1"/>
                             </w:rPr>
-                            <w:t xml:space="preserve">Find out more about what to do : </w:t>
+                            <w:t xml:space="preserve">Find out more about what to </w:t>
+                          </w:r>
+                          <w:proofErr w:type="gramStart"/>
+                          <w:r>
+                            <w:rPr>
+                              <w:color w:val="000000" w:themeColor="text1"/>
+                            </w:rPr>
+                            <w:t>do :</w:t>
+                          </w:r>
+                          <w:proofErr w:type="gramEnd"/>
+                          <w:r>
+                            <w:rPr>
+                              <w:color w:val="000000" w:themeColor="text1"/>
+                            </w:rPr>
+                            <w:t xml:space="preserve"> </w:t>
                           </w:r>
                         </w:p>
                       </w:txbxContent>
@@ -736,7 +827,7 @@
         </mc:Choice>
         <mc:Fallback>
           <w:pict>
-            <v:roundrect w14:anchorId="5DBD02C4" id="Rounded Rectangle 6" o:spid="_x0000_s1026" style="width:539.75pt;height:60pt;visibility:visible;mso-wrap-style:square;mso-left-percent:-10001;mso-top-percent:-10001;mso-position-horizontal:absolute;mso-position-horizontal-relative:char;mso-position-vertical:absolute;mso-position-vertical-relative:line;mso-left-percent:-10001;mso-top-percent:-10001;v-text-anchor:middle" arcsize="10923f" o:gfxdata="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" fillcolor="#f2f2f2 [3052]" strokecolor="#bfbfbf [2412]" strokeweight=".18mm">
+            <v:roundrect w14:anchorId="7E56EE0B" id="Rounded Rectangle 6" o:spid="_x0000_s1026" style="width:539.75pt;height:60pt;visibility:visible;mso-wrap-style:square;mso-left-percent:-10001;mso-top-percent:-10001;mso-position-horizontal:absolute;mso-position-horizontal-relative:char;mso-position-vertical:absolute;mso-position-vertical-relative:line;mso-left-percent:-10001;mso-top-percent:-10001;v-text-anchor:middle" arcsize="10923f" o:gfxdata="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" fillcolor="#f2f2f2 [3052]" strokecolor="#bfbfbf [2412]" strokeweight=".18mm">
               <v:stroke joinstyle="miter"/>
               <v:textbox inset="14.4pt,14.4pt,14.4pt,14.4pt">
                 <w:txbxContent>
@@ -748,7 +839,21 @@
                       <w:rPr>
                         <w:color w:val="000000" w:themeColor="text1"/>
                       </w:rPr>
-                      <w:t xml:space="preserve">Find out more about what to do : </w:t>
+                      <w:t xml:space="preserve">Find out more about what to </w:t>
+                    </w:r>
+                    <w:proofErr w:type="gramStart"/>
+                    <w:r>
+                      <w:rPr>
+                        <w:color w:val="000000" w:themeColor="text1"/>
+                      </w:rPr>
+                      <w:t>do :</w:t>
+                    </w:r>
+                    <w:proofErr w:type="gramEnd"/>
+                    <w:r>
+                      <w:rPr>
+                        <w:color w:val="000000" w:themeColor="text1"/>
+                      </w:rPr>
+                      <w:t xml:space="preserve"> </w:t>
                     </w:r>
                   </w:p>
                 </w:txbxContent>
@@ -764,7 +869,7 @@
 </file>
 
 <file path=word/footnotes.xml><?xml version="1.0" encoding="utf-8"?>
-<w:footnotes xmlns:wpc="http://schemas.microsoft.com/office/word/2010/wordprocessingCanvas" xmlns:cx="http://schemas.microsoft.com/office/drawing/2014/chartex" xmlns:cx1="http://schemas.microsoft.com/office/drawing/2015/9/8/chartex" xmlns:mc="http://schemas.openxmlformats.org/markup-compatibility/2006" xmlns:o="urn:schemas-microsoft-com:office:office" xmlns:r="http://schemas.openxmlformats.org/officeDocument/2006/relationships" xmlns:m="http://schemas.openxmlformats.org/officeDocument/2006/math" xmlns:v="urn:schemas-microsoft-com:vml" xmlns:wp14="http://schemas.microsoft.com/office/word/2010/wordprocessingDrawing" xmlns:wp="http://schemas.openxmlformats.org/drawingml/2006/wordprocessingDrawing" xmlns:w10="urn:schemas-microsoft-com:office:word" xmlns:w="http://schemas.openxmlformats.org/wordprocessingml/2006/main" xmlns:w14="http://schemas.microsoft.com/office/word/2010/wordml" xmlns:w15="http://schemas.microsoft.com/office/word/2012/wordml" xmlns:w16se="http://schemas.microsoft.com/office/word/2015/wordml/symex" xmlns:wpg="http://schemas.microsoft.com/office/word/2010/wordprocessingGroup" xmlns:wpi="http://schemas.microsoft.com/office/word/2010/wordprocessingInk" xmlns:wne="http://schemas.microsoft.com/office/word/2006/wordml" xmlns:wps="http://schemas.microsoft.com/office/word/2010/wordprocessingShape" mc:Ignorable="w14 w15 w16se wp14">
+<w:footnotes xmlns:wpc="http://schemas.microsoft.com/office/word/2010/wordprocessingCanvas" xmlns:cx="http://schemas.microsoft.com/office/drawing/2014/chartex" xmlns:cx1="http://schemas.microsoft.com/office/drawing/2015/9/8/chartex" xmlns:cx2="http://schemas.microsoft.com/office/drawing/2015/10/21/chartex" xmlns:cx3="http://schemas.microsoft.com/office/drawing/2016/5/9/chartex" xmlns:cx4="http://schemas.microsoft.com/office/drawing/2016/5/10/chartex" xmlns:cx5="http://schemas.microsoft.com/office/drawing/2016/5/11/chartex" xmlns:cx6="http://schemas.microsoft.com/office/drawing/2016/5/12/chartex" xmlns:cx7="http://schemas.microsoft.com/office/drawing/2016/5/13/chartex" xmlns:cx8="http://schemas.microsoft.com/office/drawing/2016/5/14/chartex" xmlns:mc="http://schemas.openxmlformats.org/markup-compatibility/2006" xmlns:aink="http://schemas.microsoft.com/office/drawing/2016/ink" xmlns:am3d="http://schemas.microsoft.com/office/drawing/2017/model3d" xmlns:o="urn:schemas-microsoft-com:office:office" xmlns:oel="http://schemas.microsoft.com/office/2019/extlst" xmlns:r="http://schemas.openxmlformats.org/officeDocument/2006/relationships" xmlns:m="http://schemas.openxmlformats.org/officeDocument/2006/math" xmlns:v="urn:schemas-microsoft-com:vml" xmlns:wp14="http://schemas.microsoft.com/office/word/2010/wordprocessingDrawing" xmlns:wp="http://schemas.openxmlformats.org/drawingml/2006/wordprocessingDrawing" xmlns:w10="urn:schemas-microsoft-com:office:word" xmlns:w="http://schemas.openxmlformats.org/wordprocessingml/2006/main" xmlns:w14="http://schemas.microsoft.com/office/word/2010/wordml" xmlns:w15="http://schemas.microsoft.com/office/word/2012/wordml" xmlns:w16cex="http://schemas.microsoft.com/office/word/2018/wordml/cex" xmlns:w16cid="http://schemas.microsoft.com/office/word/2016/wordml/cid" xmlns:w16="http://schemas.microsoft.com/office/word/2018/wordml" xmlns:w16sdtdh="http://schemas.microsoft.com/office/word/2020/wordml/sdtdatahash" xmlns:w16se="http://schemas.microsoft.com/office/word/2015/wordml/symex" xmlns:wpg="http://schemas.microsoft.com/office/word/2010/wordprocessingGroup" xmlns:wpi="http://schemas.microsoft.com/office/word/2010/wordprocessingInk" xmlns:wne="http://schemas.microsoft.com/office/word/2006/wordml" xmlns:wps="http://schemas.microsoft.com/office/word/2010/wordprocessingShape" mc:Ignorable="w14 w15 w16se w16cid w16 w16cex w16sdtdh wp14">
   <w:footnote w:type="separator" w:id="-1">
     <w:p>
       <w:pPr>
@@ -789,7 +894,7 @@
 </file>
 
 <file path=word/numbering.xml><?xml version="1.0" encoding="utf-8"?>
-<w:numbering xmlns:wpc="http://schemas.microsoft.com/office/word/2010/wordprocessingCanvas" xmlns:cx="http://schemas.microsoft.com/office/drawing/2014/chartex" xmlns:cx1="http://schemas.microsoft.com/office/drawing/2015/9/8/chartex" xmlns:mc="http://schemas.openxmlformats.org/markup-compatibility/2006" xmlns:o="urn:schemas-microsoft-com:office:office" xmlns:r="http://schemas.openxmlformats.org/officeDocument/2006/relationships" xmlns:m="http://schemas.openxmlformats.org/officeDocument/2006/math" xmlns:v="urn:schemas-microsoft-com:vml" xmlns:wp14="http://schemas.microsoft.com/office/word/2010/wordprocessingDrawing" xmlns:wp="http://schemas.openxmlformats.org/drawingml/2006/wordprocessingDrawing" xmlns:w10="urn:schemas-microsoft-com:office:word" xmlns:w="http://schemas.openxmlformats.org/wordprocessingml/2006/main" xmlns:w14="http://schemas.microsoft.com/office/word/2010/wordml" xmlns:w15="http://schemas.microsoft.com/office/word/2012/wordml" xmlns:w16se="http://schemas.microsoft.com/office/word/2015/wordml/symex" xmlns:wpg="http://schemas.microsoft.com/office/word/2010/wordprocessingGroup" xmlns:wpi="http://schemas.microsoft.com/office/word/2010/wordprocessingInk" xmlns:wne="http://schemas.microsoft.com/office/word/2006/wordml" xmlns:wps="http://schemas.microsoft.com/office/word/2010/wordprocessingShape" mc:Ignorable="w14 w15 w16se wp14">
+<w:numbering xmlns:wpc="http://schemas.microsoft.com/office/word/2010/wordprocessingCanvas" xmlns:cx="http://schemas.microsoft.com/office/drawing/2014/chartex" xmlns:cx1="http://schemas.microsoft.com/office/drawing/2015/9/8/chartex" xmlns:cx2="http://schemas.microsoft.com/office/drawing/2015/10/21/chartex" xmlns:cx3="http://schemas.microsoft.com/office/drawing/2016/5/9/chartex" xmlns:cx4="http://schemas.microsoft.com/office/drawing/2016/5/10/chartex" xmlns:cx5="http://schemas.microsoft.com/office/drawing/2016/5/11/chartex" xmlns:cx6="http://schemas.microsoft.com/office/drawing/2016/5/12/chartex" xmlns:cx7="http://schemas.microsoft.com/office/drawing/2016/5/13/chartex" xmlns:cx8="http://schemas.microsoft.com/office/drawing/2016/5/14/chartex" xmlns:mc="http://schemas.openxmlformats.org/markup-compatibility/2006" xmlns:aink="http://schemas.microsoft.com/office/drawing/2016/ink" xmlns:am3d="http://schemas.microsoft.com/office/drawing/2017/model3d" xmlns:o="urn:schemas-microsoft-com:office:office" xmlns:oel="http://schemas.microsoft.com/office/2019/extlst" xmlns:r="http://schemas.openxmlformats.org/officeDocument/2006/relationships" xmlns:m="http://schemas.openxmlformats.org/officeDocument/2006/math" xmlns:v="urn:schemas-microsoft-com:vml" xmlns:wp14="http://schemas.microsoft.com/office/word/2010/wordprocessingDrawing" xmlns:wp="http://schemas.openxmlformats.org/drawingml/2006/wordprocessingDrawing" xmlns:w10="urn:schemas-microsoft-com:office:word" xmlns:w="http://schemas.openxmlformats.org/wordprocessingml/2006/main" xmlns:w14="http://schemas.microsoft.com/office/word/2010/wordml" xmlns:w15="http://schemas.microsoft.com/office/word/2012/wordml" xmlns:w16cex="http://schemas.microsoft.com/office/word/2018/wordml/cex" xmlns:w16cid="http://schemas.microsoft.com/office/word/2016/wordml/cid" xmlns:w16="http://schemas.microsoft.com/office/word/2018/wordml" xmlns:w16sdtdh="http://schemas.microsoft.com/office/word/2020/wordml/sdtdatahash" xmlns:w16se="http://schemas.microsoft.com/office/word/2015/wordml/symex" xmlns:wpg="http://schemas.microsoft.com/office/word/2010/wordprocessingGroup" xmlns:wpi="http://schemas.microsoft.com/office/word/2010/wordprocessingInk" xmlns:wne="http://schemas.microsoft.com/office/word/2006/wordml" xmlns:wps="http://schemas.microsoft.com/office/word/2010/wordprocessingShape" mc:Ignorable="w14 w15 w16se w16cid w16 w16cex w16sdtdh wp14">
   <w:abstractNum w:abstractNumId="0" w15:restartNumberingAfterBreak="0">
     <w:nsid w:val="09425DE4"/>
     <w:multiLevelType w:val="multilevel"/>
@@ -1782,32 +1887,32 @@
       </w:rPr>
     </w:lvl>
   </w:abstractNum>
-  <w:num w:numId="1">
+  <w:num w:numId="1" w16cid:durableId="247621050">
     <w:abstractNumId w:val="0"/>
   </w:num>
-  <w:num w:numId="2">
+  <w:num w:numId="2" w16cid:durableId="864055170">
     <w:abstractNumId w:val="1"/>
   </w:num>
-  <w:num w:numId="3">
+  <w:num w:numId="3" w16cid:durableId="303782983">
     <w:abstractNumId w:val="4"/>
   </w:num>
-  <w:num w:numId="4">
+  <w:num w:numId="4" w16cid:durableId="1334531682">
     <w:abstractNumId w:val="6"/>
   </w:num>
-  <w:num w:numId="5">
+  <w:num w:numId="5" w16cid:durableId="950168927">
     <w:abstractNumId w:val="2"/>
   </w:num>
-  <w:num w:numId="6">
+  <w:num w:numId="6" w16cid:durableId="102195029">
     <w:abstractNumId w:val="3"/>
   </w:num>
-  <w:num w:numId="7">
+  <w:num w:numId="7" w16cid:durableId="2082754509">
     <w:abstractNumId w:val="5"/>
   </w:num>
 </w:numbering>
 </file>
 
 <file path=word/styles.xml><?xml version="1.0" encoding="utf-8"?>
-<w:styles xmlns:mc="http://schemas.openxmlformats.org/markup-compatibility/2006" xmlns:r="http://schemas.openxmlformats.org/officeDocument/2006/relationships" xmlns:w="http://schemas.openxmlformats.org/wordprocessingml/2006/main" xmlns:w14="http://schemas.microsoft.com/office/word/2010/wordml" xmlns:w15="http://schemas.microsoft.com/office/word/2012/wordml" xmlns:w16se="http://schemas.microsoft.com/office/word/2015/wordml/symex" mc:Ignorable="w14 w15 w16se">
+<w:styles xmlns:mc="http://schemas.openxmlformats.org/markup-compatibility/2006" xmlns:r="http://schemas.openxmlformats.org/officeDocument/2006/relationships" xmlns:w="http://schemas.openxmlformats.org/wordprocessingml/2006/main" xmlns:w14="http://schemas.microsoft.com/office/word/2010/wordml" xmlns:w15="http://schemas.microsoft.com/office/word/2012/wordml" xmlns:w16cex="http://schemas.microsoft.com/office/word/2018/wordml/cex" xmlns:w16cid="http://schemas.microsoft.com/office/word/2016/wordml/cid" xmlns:w16="http://schemas.microsoft.com/office/word/2018/wordml" xmlns:w16sdtdh="http://schemas.microsoft.com/office/word/2020/wordml/sdtdatahash" xmlns:w16se="http://schemas.microsoft.com/office/word/2015/wordml/symex" mc:Ignorable="w14 w15 w16se w16cid w16 w16cex w16sdtdh">
   <w:docDefaults>
     <w:rPrDefault>
       <w:rPr>
@@ -1822,7 +1927,7 @@
       </w:pPr>
     </w:pPrDefault>
   </w:docDefaults>
-  <w:latentStyles w:defLockedState="0" w:defUIPriority="99" w:defSemiHidden="0" w:defUnhideWhenUsed="0" w:defQFormat="0" w:count="371">
+  <w:latentStyles w:defLockedState="0" w:defUIPriority="99" w:defSemiHidden="0" w:defUnhideWhenUsed="0" w:defQFormat="0" w:count="376">
     <w:lsdException w:name="Normal" w:uiPriority="0" w:qFormat="1"/>
     <w:lsdException w:name="heading 1" w:uiPriority="9" w:qFormat="1"/>
     <w:lsdException w:name="heading 2" w:semiHidden="1" w:uiPriority="9" w:unhideWhenUsed="1" w:qFormat="1"/>
@@ -2194,6 +2299,11 @@
     <w:lsdException w:name="List Table 5 Dark Accent 6" w:uiPriority="50"/>
     <w:lsdException w:name="List Table 6 Colorful Accent 6" w:uiPriority="51"/>
     <w:lsdException w:name="List Table 7 Colorful Accent 6" w:uiPriority="52"/>
+    <w:lsdException w:name="Mention" w:semiHidden="1" w:unhideWhenUsed="1"/>
+    <w:lsdException w:name="Smart Hyperlink" w:semiHidden="1" w:unhideWhenUsed="1"/>
+    <w:lsdException w:name="Hashtag" w:semiHidden="1" w:unhideWhenUsed="1"/>
+    <w:lsdException w:name="Unresolved Mention" w:semiHidden="1" w:unhideWhenUsed="1"/>
+    <w:lsdException w:name="Smart Link" w:semiHidden="1" w:unhideWhenUsed="1"/>
   </w:latentStyles>
   <w:style w:type="paragraph" w:default="1" w:styleId="Normal">
     <w:name w:val="Normal"/>

</xml_diff>

<commit_message>
update attachment block logic for main form
</commit_message>
<xml_diff>
--- a/docassemble/Simpmotion/data/templates/simpmotion_next_steps.docx
+++ b/docassemble/Simpmotion/data/templates/simpmotion_next_steps.docx
@@ -1,6 +1,6 @@
 
 <file path=word/document.xml><?xml version="1.0" encoding="utf-8"?>
-<w:document xmlns:wpc="http://schemas.microsoft.com/office/word/2010/wordprocessingCanvas" xmlns:cx="http://schemas.microsoft.com/office/drawing/2014/chartex" xmlns:cx1="http://schemas.microsoft.com/office/drawing/2015/9/8/chartex" xmlns:mc="http://schemas.openxmlformats.org/markup-compatibility/2006" xmlns:o="urn:schemas-microsoft-com:office:office" xmlns:r="http://schemas.openxmlformats.org/officeDocument/2006/relationships" xmlns:m="http://schemas.openxmlformats.org/officeDocument/2006/math" xmlns:v="urn:schemas-microsoft-com:vml" xmlns:wp14="http://schemas.microsoft.com/office/word/2010/wordprocessingDrawing" xmlns:wp="http://schemas.openxmlformats.org/drawingml/2006/wordprocessingDrawing" xmlns:w10="urn:schemas-microsoft-com:office:word" xmlns:w="http://schemas.openxmlformats.org/wordprocessingml/2006/main" xmlns:w14="http://schemas.microsoft.com/office/word/2010/wordml" xmlns:w15="http://schemas.microsoft.com/office/word/2012/wordml" xmlns:w16se="http://schemas.microsoft.com/office/word/2015/wordml/symex" xmlns:wpg="http://schemas.microsoft.com/office/word/2010/wordprocessingGroup" xmlns:wpi="http://schemas.microsoft.com/office/word/2010/wordprocessingInk" xmlns:wne="http://schemas.microsoft.com/office/word/2006/wordml" xmlns:wps="http://schemas.microsoft.com/office/word/2010/wordprocessingShape" mc:Ignorable="w14 w15 w16se wp14">
+<w:document xmlns:wpc="http://schemas.microsoft.com/office/word/2010/wordprocessingCanvas" xmlns:cx="http://schemas.microsoft.com/office/drawing/2014/chartex" xmlns:cx1="http://schemas.microsoft.com/office/drawing/2015/9/8/chartex" xmlns:cx2="http://schemas.microsoft.com/office/drawing/2015/10/21/chartex" xmlns:cx3="http://schemas.microsoft.com/office/drawing/2016/5/9/chartex" xmlns:cx4="http://schemas.microsoft.com/office/drawing/2016/5/10/chartex" xmlns:cx5="http://schemas.microsoft.com/office/drawing/2016/5/11/chartex" xmlns:cx6="http://schemas.microsoft.com/office/drawing/2016/5/12/chartex" xmlns:cx7="http://schemas.microsoft.com/office/drawing/2016/5/13/chartex" xmlns:cx8="http://schemas.microsoft.com/office/drawing/2016/5/14/chartex" xmlns:mc="http://schemas.openxmlformats.org/markup-compatibility/2006" xmlns:aink="http://schemas.microsoft.com/office/drawing/2016/ink" xmlns:am3d="http://schemas.microsoft.com/office/drawing/2017/model3d" xmlns:o="urn:schemas-microsoft-com:office:office" xmlns:oel="http://schemas.microsoft.com/office/2019/extlst" xmlns:r="http://schemas.openxmlformats.org/officeDocument/2006/relationships" xmlns:m="http://schemas.openxmlformats.org/officeDocument/2006/math" xmlns:v="urn:schemas-microsoft-com:vml" xmlns:wp14="http://schemas.microsoft.com/office/word/2010/wordprocessingDrawing" xmlns:wp="http://schemas.openxmlformats.org/drawingml/2006/wordprocessingDrawing" xmlns:w10="urn:schemas-microsoft-com:office:word" xmlns:w="http://schemas.openxmlformats.org/wordprocessingml/2006/main" xmlns:w14="http://schemas.microsoft.com/office/word/2010/wordml" xmlns:w15="http://schemas.microsoft.com/office/word/2012/wordml" xmlns:w16cex="http://schemas.microsoft.com/office/word/2018/wordml/cex" xmlns:w16cid="http://schemas.microsoft.com/office/word/2016/wordml/cid" xmlns:w16="http://schemas.microsoft.com/office/word/2018/wordml" xmlns:w16sdtdh="http://schemas.microsoft.com/office/word/2020/wordml/sdtdatahash" xmlns:w16se="http://schemas.microsoft.com/office/word/2015/wordml/symex" xmlns:wpg="http://schemas.microsoft.com/office/word/2010/wordprocessingGroup" xmlns:wpi="http://schemas.microsoft.com/office/word/2010/wordprocessingInk" xmlns:wne="http://schemas.microsoft.com/office/word/2006/wordml" xmlns:wps="http://schemas.microsoft.com/office/word/2010/wordprocessingShape" mc:Ignorable="w14 w15 w16se w16cid w16 w16cex w16sdtdh wp14">
   <w:background w:color="FFFFFF"/>
   <w:body>
     <w:tbl>
@@ -34,7 +34,7 @@
               <w:rPr>
                 <w:color w:val="FFFFFF" w:themeColor="background1"/>
               </w:rPr>
-              <w:t xml:space="preserve">File a motion and notice of hearing in your case</w:t>
+              <w:t>File a motion and notice of hearing in your case</w:t>
             </w:r>
           </w:p>
         </w:tc>
@@ -50,52 +50,27 @@
     </w:p>
     <w:p>
       <w:r>
-        <w:t xml:space="preserve">Congratulations {{ users }}! You have finished all the forms you need to File a motion and notice of hearing in your case. The rest of the pages in this packet are your </w:t>
+        <w:t xml:space="preserve">Congratulations </w:t>
+      </w:r>
+      <w:proofErr w:type="gramStart"/>
+      <w:r>
+        <w:t>{{ users</w:t>
+      </w:r>
+      <w:proofErr w:type="gramEnd"/>
+      <w:r>
+        <w:t>[0]</w:t>
+      </w:r>
+      <w:r>
+        <w:t xml:space="preserve"> }}! You have finished all the forms you need to File a motion and notice of hearing in your case. The rest of the pages in this packet are your </w:t>
       </w:r>
       <w:r>
         <w:rPr>
           <w:highlight w:val="yellow"/>
         </w:rPr>
-        <w:t>[answer/motion</w:t>
-      </w:r>
-      <w:r>
-        <w:rPr>
-          <w:highlight w:val="yellow"/>
-        </w:rPr>
-        <w:t>]</w:t>
-      </w:r>
-      <w:r>
-        <w:rPr>
-          <w:highlight w:val="yellow"/>
-        </w:rPr>
-        <w:t xml:space="preserve"> </w:t>
-      </w:r>
-      <w:r>
-        <w:rPr>
-          <w:highlight w:val="yellow"/>
-        </w:rPr>
-        <w:t>]</w:t>
-      </w:r>
-      <w:r>
-        <w:t>{% if other_parties.number() %}</w:t>
-      </w:r>
-      <w:r>
-        <w:rPr>
-          <w:b/>
-        </w:rPr>
-        <w:t xml:space="preserve"> </w:t>
-      </w:r>
-      <w:r>
-        <w:t>in</w:t>
-      </w:r>
-      <w:r>
-        <w:rPr>
-          <w:b/>
-        </w:rPr>
-        <w:t xml:space="preserve"> {{ users }} v {{ other_parties }}</w:t>
-      </w:r>
-      <w:r>
-        <w:t>{% endif %}.</w:t>
+        <w:t>[answer/motion]</w:t>
+      </w:r>
+      <w:r>
+        <w:t>.</w:t>
       </w:r>
     </w:p>
     <w:p/>
@@ -195,7 +170,63 @@
             <w14:bevel/>
           </w14:textOutline>
         </w:rPr>
-        <w:t>Deliver a copy to {{ showifdef('other_parties[0]') }} or their attorney.</w:t>
+        <w:t xml:space="preserve">Deliver a copy to </w:t>
+      </w:r>
+      <w:proofErr w:type="gramStart"/>
+      <w:r>
+        <w:rPr>
+          <w14:textOutline w14:w="9525" w14:cap="rnd" w14:cmpd="sng" w14:algn="ctr">
+            <w14:noFill/>
+            <w14:prstDash w14:val="solid"/>
+            <w14:bevel/>
+          </w14:textOutline>
+        </w:rPr>
+        <w:t xml:space="preserve">{{ </w:t>
+      </w:r>
+      <w:proofErr w:type="spellStart"/>
+      <w:r>
+        <w:rPr>
+          <w14:textOutline w14:w="9525" w14:cap="rnd" w14:cmpd="sng" w14:algn="ctr">
+            <w14:noFill/>
+            <w14:prstDash w14:val="solid"/>
+            <w14:bevel/>
+          </w14:textOutline>
+        </w:rPr>
+        <w:t>showifdef</w:t>
+      </w:r>
+      <w:proofErr w:type="spellEnd"/>
+      <w:proofErr w:type="gramEnd"/>
+      <w:r>
+        <w:rPr>
+          <w14:textOutline w14:w="9525" w14:cap="rnd" w14:cmpd="sng" w14:algn="ctr">
+            <w14:noFill/>
+            <w14:prstDash w14:val="solid"/>
+            <w14:bevel/>
+          </w14:textOutline>
+        </w:rPr>
+        <w:t>('</w:t>
+      </w:r>
+      <w:proofErr w:type="spellStart"/>
+      <w:r>
+        <w:rPr>
+          <w14:textOutline w14:w="9525" w14:cap="rnd" w14:cmpd="sng" w14:algn="ctr">
+            <w14:noFill/>
+            <w14:prstDash w14:val="solid"/>
+            <w14:bevel/>
+          </w14:textOutline>
+        </w:rPr>
+        <w:t>other_parties</w:t>
+      </w:r>
+      <w:proofErr w:type="spellEnd"/>
+      <w:r>
+        <w:rPr>
+          <w14:textOutline w14:w="9525" w14:cap="rnd" w14:cmpd="sng" w14:algn="ctr">
+            <w14:noFill/>
+            <w14:prstDash w14:val="solid"/>
+            <w14:bevel/>
+          </w14:textOutline>
+        </w:rPr>
+        <w:t>[0]') }} or their attorney.</w:t>
       </w:r>
     </w:p>
     <w:p>
@@ -253,27 +284,7 @@
             <w14:bevel/>
           </w14:textOutline>
         </w:rPr>
-        <w:t>The clerk will tell you how to</w:t>
-      </w:r>
-      <w:r>
-        <w:rPr>
-          <w14:textOutline w14:w="9525" w14:cap="rnd" w14:cmpd="sng" w14:algn="ctr">
-            <w14:noFill/>
-            <w14:prstDash w14:val="solid"/>
-            <w14:bevel/>
-          </w14:textOutline>
-        </w:rPr>
-        <w:t xml:space="preserve"> </w:t>
-      </w:r>
-      <w:r>
-        <w:rPr>
-          <w14:textOutline w14:w="9525" w14:cap="rnd" w14:cmpd="sng" w14:algn="ctr">
-            <w14:noFill/>
-            <w14:prstDash w14:val="solid"/>
-            <w14:bevel/>
-          </w14:textOutline>
-        </w:rPr>
-        <w:t xml:space="preserve">go to the hearing. </w:t>
+        <w:t xml:space="preserve">The clerk will tell you how to go to the hearing. </w:t>
       </w:r>
     </w:p>
     <w:p>
@@ -311,7 +322,19 @@
             <w14:bevel/>
           </w14:textOutline>
         </w:rPr>
-        <w:t>[application/petition/complaint]</w:t>
+        <w:t>[application/petition/complaint</w:t>
+      </w:r>
+      <w:proofErr w:type="gramStart"/>
+      <w:r>
+        <w:rPr>
+          <w:highlight w:val="yellow"/>
+          <w14:textOutline w14:w="9525" w14:cap="rnd" w14:cmpd="sng" w14:algn="ctr">
+            <w14:noFill/>
+            <w14:prstDash w14:val="solid"/>
+            <w14:bevel/>
+          </w14:textOutline>
+        </w:rPr>
+        <w:t>]</w:t>
       </w:r>
       <w:r>
         <w:rPr>
@@ -323,6 +346,7 @@
         </w:rPr>
         <w:t>:.</w:t>
       </w:r>
+      <w:proofErr w:type="gramEnd"/>
     </w:p>
     <w:p>
       <w:pPr>
@@ -380,7 +404,39 @@
         </w:numPr>
       </w:pPr>
       <w:r>
-        <w:t>Call the {{ trial_court }} {{ showifdef('trial_court.phone_number') }} to find out how they want you to send your forms to them.</w:t>
+        <w:t xml:space="preserve">Call the </w:t>
+      </w:r>
+      <w:proofErr w:type="gramStart"/>
+      <w:r>
+        <w:t xml:space="preserve">{{ </w:t>
+      </w:r>
+      <w:proofErr w:type="spellStart"/>
+      <w:r>
+        <w:t>trial</w:t>
+      </w:r>
+      <w:proofErr w:type="gramEnd"/>
+      <w:r>
+        <w:t>_court</w:t>
+      </w:r>
+      <w:proofErr w:type="spellEnd"/>
+      <w:r>
+        <w:t xml:space="preserve"> }} {{ </w:t>
+      </w:r>
+      <w:proofErr w:type="spellStart"/>
+      <w:r>
+        <w:t>showifdef</w:t>
+      </w:r>
+      <w:proofErr w:type="spellEnd"/>
+      <w:r>
+        <w:t>('</w:t>
+      </w:r>
+      <w:proofErr w:type="spellStart"/>
+      <w:r>
+        <w:t>trial_court.phone_number</w:t>
+      </w:r>
+      <w:proofErr w:type="spellEnd"/>
+      <w:r>
+        <w:t>') }} to find out how they want you to send your forms to them.</w:t>
       </w:r>
     </w:p>
     <w:p>
@@ -393,13 +449,37 @@
         <w:suppressAutoHyphens w:val="0"/>
       </w:pPr>
       <w:r>
-        <w:t xml:space="preserve">{%p if defined('trial_court.address.address') %} The address of your court, if you need it, is: </w:t>
+        <w:t>{%p if defined('</w:t>
+      </w:r>
+      <w:proofErr w:type="spellStart"/>
+      <w:r>
+        <w:t>trial_</w:t>
+      </w:r>
+      <w:proofErr w:type="gramStart"/>
+      <w:r>
+        <w:t>court.address</w:t>
+      </w:r>
+      <w:proofErr w:type="gramEnd"/>
+      <w:r>
+        <w:t>.address</w:t>
+      </w:r>
+      <w:proofErr w:type="spellEnd"/>
+      <w:r>
+        <w:t xml:space="preserve">') %} The address of your court, if you need it, is: </w:t>
       </w:r>
       <w:bookmarkStart w:id="2" w:name="_ayzduvo09uaz"/>
       <w:bookmarkEnd w:id="2"/>
       <w:r>
         <w:br/>
-        <w:t>{{ trial_court.address.on_one_line() }}.</w:t>
+        <w:t xml:space="preserve">{{ </w:t>
+      </w:r>
+      <w:proofErr w:type="spellStart"/>
+      <w:r>
+        <w:t>trial_court.address.on_one_line</w:t>
+      </w:r>
+      <w:proofErr w:type="spellEnd"/>
+      <w:r>
+        <w:t>() }}.</w:t>
       </w:r>
     </w:p>
     <w:p>
@@ -438,7 +518,7 @@
         <w:rPr>
           <w:b/>
         </w:rPr>
-        <w:t xml:space="preserve">Tell</w:t>
+        <w:t>Tell</w:t>
       </w:r>
       <w:r>
         <w:t xml:space="preserve"> the judge why you need a Motion and Notice of Hearing. Talk about the facts that you wrote in your </w:t>
@@ -606,10 +686,7 @@
     </w:p>
     <w:p/>
     <w:p/>
-    <w:p>
-      <w:bookmarkStart w:id="7" w:name="_GoBack"/>
-      <w:bookmarkEnd w:id="7"/>
-    </w:p>
+    <w:p/>
     <w:sectPr>
       <w:type w:val="continuous"/>
       <w:pgSz w:w="12240" w:h="15840"/>
@@ -623,7 +700,7 @@
 </file>
 
 <file path=word/endnotes.xml><?xml version="1.0" encoding="utf-8"?>
-<w:endnotes xmlns:wpc="http://schemas.microsoft.com/office/word/2010/wordprocessingCanvas" xmlns:cx="http://schemas.microsoft.com/office/drawing/2014/chartex" xmlns:cx1="http://schemas.microsoft.com/office/drawing/2015/9/8/chartex" xmlns:mc="http://schemas.openxmlformats.org/markup-compatibility/2006" xmlns:o="urn:schemas-microsoft-com:office:office" xmlns:r="http://schemas.openxmlformats.org/officeDocument/2006/relationships" xmlns:m="http://schemas.openxmlformats.org/officeDocument/2006/math" xmlns:v="urn:schemas-microsoft-com:vml" xmlns:wp14="http://schemas.microsoft.com/office/word/2010/wordprocessingDrawing" xmlns:wp="http://schemas.openxmlformats.org/drawingml/2006/wordprocessingDrawing" xmlns:w10="urn:schemas-microsoft-com:office:word" xmlns:w="http://schemas.openxmlformats.org/wordprocessingml/2006/main" xmlns:w14="http://schemas.microsoft.com/office/word/2010/wordml" xmlns:w15="http://schemas.microsoft.com/office/word/2012/wordml" xmlns:w16se="http://schemas.microsoft.com/office/word/2015/wordml/symex" xmlns:wpg="http://schemas.microsoft.com/office/word/2010/wordprocessingGroup" xmlns:wpi="http://schemas.microsoft.com/office/word/2010/wordprocessingInk" xmlns:wne="http://schemas.microsoft.com/office/word/2006/wordml" xmlns:wps="http://schemas.microsoft.com/office/word/2010/wordprocessingShape" mc:Ignorable="w14 w15 w16se wp14">
+<w:endnotes xmlns:wpc="http://schemas.microsoft.com/office/word/2010/wordprocessingCanvas" xmlns:cx="http://schemas.microsoft.com/office/drawing/2014/chartex" xmlns:cx1="http://schemas.microsoft.com/office/drawing/2015/9/8/chartex" xmlns:cx2="http://schemas.microsoft.com/office/drawing/2015/10/21/chartex" xmlns:cx3="http://schemas.microsoft.com/office/drawing/2016/5/9/chartex" xmlns:cx4="http://schemas.microsoft.com/office/drawing/2016/5/10/chartex" xmlns:cx5="http://schemas.microsoft.com/office/drawing/2016/5/11/chartex" xmlns:cx6="http://schemas.microsoft.com/office/drawing/2016/5/12/chartex" xmlns:cx7="http://schemas.microsoft.com/office/drawing/2016/5/13/chartex" xmlns:cx8="http://schemas.microsoft.com/office/drawing/2016/5/14/chartex" xmlns:mc="http://schemas.openxmlformats.org/markup-compatibility/2006" xmlns:aink="http://schemas.microsoft.com/office/drawing/2016/ink" xmlns:am3d="http://schemas.microsoft.com/office/drawing/2017/model3d" xmlns:o="urn:schemas-microsoft-com:office:office" xmlns:oel="http://schemas.microsoft.com/office/2019/extlst" xmlns:r="http://schemas.openxmlformats.org/officeDocument/2006/relationships" xmlns:m="http://schemas.openxmlformats.org/officeDocument/2006/math" xmlns:v="urn:schemas-microsoft-com:vml" xmlns:wp14="http://schemas.microsoft.com/office/word/2010/wordprocessingDrawing" xmlns:wp="http://schemas.openxmlformats.org/drawingml/2006/wordprocessingDrawing" xmlns:w10="urn:schemas-microsoft-com:office:word" xmlns:w="http://schemas.openxmlformats.org/wordprocessingml/2006/main" xmlns:w14="http://schemas.microsoft.com/office/word/2010/wordml" xmlns:w15="http://schemas.microsoft.com/office/word/2012/wordml" xmlns:w16cex="http://schemas.microsoft.com/office/word/2018/wordml/cex" xmlns:w16cid="http://schemas.microsoft.com/office/word/2016/wordml/cid" xmlns:w16="http://schemas.microsoft.com/office/word/2018/wordml" xmlns:w16sdtdh="http://schemas.microsoft.com/office/word/2020/wordml/sdtdatahash" xmlns:w16se="http://schemas.microsoft.com/office/word/2015/wordml/symex" xmlns:wpg="http://schemas.microsoft.com/office/word/2010/wordprocessingGroup" xmlns:wpi="http://schemas.microsoft.com/office/word/2010/wordprocessingInk" xmlns:wne="http://schemas.microsoft.com/office/word/2006/wordml" xmlns:wps="http://schemas.microsoft.com/office/word/2010/wordprocessingShape" mc:Ignorable="w14 w15 w16se w16cid w16 w16cex w16sdtdh wp14">
   <w:endnote w:type="separator" w:id="-1">
     <w:p>
       <w:pPr>
@@ -648,7 +725,7 @@
 </file>
 
 <file path=word/footer1.xml><?xml version="1.0" encoding="utf-8"?>
-<w:ftr xmlns:wpc="http://schemas.microsoft.com/office/word/2010/wordprocessingCanvas" xmlns:cx="http://schemas.microsoft.com/office/drawing/2014/chartex" xmlns:cx1="http://schemas.microsoft.com/office/drawing/2015/9/8/chartex" xmlns:mc="http://schemas.openxmlformats.org/markup-compatibility/2006" xmlns:o="urn:schemas-microsoft-com:office:office" xmlns:r="http://schemas.openxmlformats.org/officeDocument/2006/relationships" xmlns:m="http://schemas.openxmlformats.org/officeDocument/2006/math" xmlns:v="urn:schemas-microsoft-com:vml" xmlns:wp14="http://schemas.microsoft.com/office/word/2010/wordprocessingDrawing" xmlns:wp="http://schemas.openxmlformats.org/drawingml/2006/wordprocessingDrawing" xmlns:w10="urn:schemas-microsoft-com:office:word" xmlns:w="http://schemas.openxmlformats.org/wordprocessingml/2006/main" xmlns:w14="http://schemas.microsoft.com/office/word/2010/wordml" xmlns:w15="http://schemas.microsoft.com/office/word/2012/wordml" xmlns:w16se="http://schemas.microsoft.com/office/word/2015/wordml/symex" xmlns:wpg="http://schemas.microsoft.com/office/word/2010/wordprocessingGroup" xmlns:wpi="http://schemas.microsoft.com/office/word/2010/wordprocessingInk" xmlns:wne="http://schemas.microsoft.com/office/word/2006/wordml" xmlns:wps="http://schemas.microsoft.com/office/word/2010/wordprocessingShape" mc:Ignorable="w14 w15 w16se wp14">
+<w:ftr xmlns:wpc="http://schemas.microsoft.com/office/word/2010/wordprocessingCanvas" xmlns:cx="http://schemas.microsoft.com/office/drawing/2014/chartex" xmlns:cx1="http://schemas.microsoft.com/office/drawing/2015/9/8/chartex" xmlns:cx2="http://schemas.microsoft.com/office/drawing/2015/10/21/chartex" xmlns:cx3="http://schemas.microsoft.com/office/drawing/2016/5/9/chartex" xmlns:cx4="http://schemas.microsoft.com/office/drawing/2016/5/10/chartex" xmlns:cx5="http://schemas.microsoft.com/office/drawing/2016/5/11/chartex" xmlns:cx6="http://schemas.microsoft.com/office/drawing/2016/5/12/chartex" xmlns:cx7="http://schemas.microsoft.com/office/drawing/2016/5/13/chartex" xmlns:cx8="http://schemas.microsoft.com/office/drawing/2016/5/14/chartex" xmlns:mc="http://schemas.openxmlformats.org/markup-compatibility/2006" xmlns:aink="http://schemas.microsoft.com/office/drawing/2016/ink" xmlns:am3d="http://schemas.microsoft.com/office/drawing/2017/model3d" xmlns:o="urn:schemas-microsoft-com:office:office" xmlns:oel="http://schemas.microsoft.com/office/2019/extlst" xmlns:r="http://schemas.openxmlformats.org/officeDocument/2006/relationships" xmlns:m="http://schemas.openxmlformats.org/officeDocument/2006/math" xmlns:v="urn:schemas-microsoft-com:vml" xmlns:wp14="http://schemas.microsoft.com/office/word/2010/wordprocessingDrawing" xmlns:wp="http://schemas.openxmlformats.org/drawingml/2006/wordprocessingDrawing" xmlns:w10="urn:schemas-microsoft-com:office:word" xmlns:w="http://schemas.openxmlformats.org/wordprocessingml/2006/main" xmlns:w14="http://schemas.microsoft.com/office/word/2010/wordml" xmlns:w15="http://schemas.microsoft.com/office/word/2012/wordml" xmlns:w16cex="http://schemas.microsoft.com/office/word/2018/wordml/cex" xmlns:w16cid="http://schemas.microsoft.com/office/word/2016/wordml/cid" xmlns:w16="http://schemas.microsoft.com/office/word/2018/wordml" xmlns:w16sdtdh="http://schemas.microsoft.com/office/word/2020/wordml/sdtdatahash" xmlns:w16se="http://schemas.microsoft.com/office/word/2015/wordml/symex" xmlns:wpg="http://schemas.microsoft.com/office/word/2010/wordprocessingGroup" xmlns:wpi="http://schemas.microsoft.com/office/word/2010/wordprocessingInk" xmlns:wne="http://schemas.microsoft.com/office/word/2006/wordml" xmlns:wps="http://schemas.microsoft.com/office/word/2010/wordprocessingShape" mc:Ignorable="w14 w15 w16se w16cid w16 w16cex w16sdtdh wp14">
   <w:p>
     <w:pPr>
       <w:pStyle w:val="Footer"/>
@@ -661,7 +738,7 @@
       <mc:AlternateContent>
         <mc:Choice Requires="wps">
           <w:drawing>
-            <wp:inline distT="0" distB="0" distL="0" distR="0" wp14:anchorId="5DBD02C4" wp14:editId="37200207">
+            <wp:inline distT="0" distB="0" distL="0" distR="0" wp14:anchorId="7E56EE0B" wp14:editId="67F7111B">
               <wp:extent cx="6854825" cy="762000"/>
               <wp:effectExtent l="0" t="0" r="22225" b="19050"/>
               <wp:docPr id="1" name="Rounded Rectangle 6"/>
@@ -720,7 +797,21 @@
                             <w:rPr>
                               <w:color w:val="000000" w:themeColor="text1"/>
                             </w:rPr>
-                            <w:t xml:space="preserve">Find out more about what to do : </w:t>
+                            <w:t xml:space="preserve">Find out more about what to </w:t>
+                          </w:r>
+                          <w:proofErr w:type="gramStart"/>
+                          <w:r>
+                            <w:rPr>
+                              <w:color w:val="000000" w:themeColor="text1"/>
+                            </w:rPr>
+                            <w:t>do :</w:t>
+                          </w:r>
+                          <w:proofErr w:type="gramEnd"/>
+                          <w:r>
+                            <w:rPr>
+                              <w:color w:val="000000" w:themeColor="text1"/>
+                            </w:rPr>
+                            <w:t xml:space="preserve"> </w:t>
                           </w:r>
                         </w:p>
                       </w:txbxContent>
@@ -736,7 +827,7 @@
         </mc:Choice>
         <mc:Fallback>
           <w:pict>
-            <v:roundrect w14:anchorId="5DBD02C4" id="Rounded Rectangle 6" o:spid="_x0000_s1026" style="width:539.75pt;height:60pt;visibility:visible;mso-wrap-style:square;mso-left-percent:-10001;mso-top-percent:-10001;mso-position-horizontal:absolute;mso-position-horizontal-relative:char;mso-position-vertical:absolute;mso-position-vertical-relative:line;mso-left-percent:-10001;mso-top-percent:-10001;v-text-anchor:middle" arcsize="10923f" o:gfxdata="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" fillcolor="#f2f2f2 [3052]" strokecolor="#bfbfbf [2412]" strokeweight=".18mm">
+            <v:roundrect w14:anchorId="7E56EE0B" id="Rounded Rectangle 6" o:spid="_x0000_s1026" style="width:539.75pt;height:60pt;visibility:visible;mso-wrap-style:square;mso-left-percent:-10001;mso-top-percent:-10001;mso-position-horizontal:absolute;mso-position-horizontal-relative:char;mso-position-vertical:absolute;mso-position-vertical-relative:line;mso-left-percent:-10001;mso-top-percent:-10001;v-text-anchor:middle" arcsize="10923f" o:gfxdata="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" fillcolor="#f2f2f2 [3052]" strokecolor="#bfbfbf [2412]" strokeweight=".18mm">
               <v:stroke joinstyle="miter"/>
               <v:textbox inset="14.4pt,14.4pt,14.4pt,14.4pt">
                 <w:txbxContent>
@@ -748,7 +839,21 @@
                       <w:rPr>
                         <w:color w:val="000000" w:themeColor="text1"/>
                       </w:rPr>
-                      <w:t xml:space="preserve">Find out more about what to do : </w:t>
+                      <w:t xml:space="preserve">Find out more about what to </w:t>
+                    </w:r>
+                    <w:proofErr w:type="gramStart"/>
+                    <w:r>
+                      <w:rPr>
+                        <w:color w:val="000000" w:themeColor="text1"/>
+                      </w:rPr>
+                      <w:t>do :</w:t>
+                    </w:r>
+                    <w:proofErr w:type="gramEnd"/>
+                    <w:r>
+                      <w:rPr>
+                        <w:color w:val="000000" w:themeColor="text1"/>
+                      </w:rPr>
+                      <w:t xml:space="preserve"> </w:t>
                     </w:r>
                   </w:p>
                 </w:txbxContent>
@@ -764,7 +869,7 @@
 </file>
 
 <file path=word/footnotes.xml><?xml version="1.0" encoding="utf-8"?>
-<w:footnotes xmlns:wpc="http://schemas.microsoft.com/office/word/2010/wordprocessingCanvas" xmlns:cx="http://schemas.microsoft.com/office/drawing/2014/chartex" xmlns:cx1="http://schemas.microsoft.com/office/drawing/2015/9/8/chartex" xmlns:mc="http://schemas.openxmlformats.org/markup-compatibility/2006" xmlns:o="urn:schemas-microsoft-com:office:office" xmlns:r="http://schemas.openxmlformats.org/officeDocument/2006/relationships" xmlns:m="http://schemas.openxmlformats.org/officeDocument/2006/math" xmlns:v="urn:schemas-microsoft-com:vml" xmlns:wp14="http://schemas.microsoft.com/office/word/2010/wordprocessingDrawing" xmlns:wp="http://schemas.openxmlformats.org/drawingml/2006/wordprocessingDrawing" xmlns:w10="urn:schemas-microsoft-com:office:word" xmlns:w="http://schemas.openxmlformats.org/wordprocessingml/2006/main" xmlns:w14="http://schemas.microsoft.com/office/word/2010/wordml" xmlns:w15="http://schemas.microsoft.com/office/word/2012/wordml" xmlns:w16se="http://schemas.microsoft.com/office/word/2015/wordml/symex" xmlns:wpg="http://schemas.microsoft.com/office/word/2010/wordprocessingGroup" xmlns:wpi="http://schemas.microsoft.com/office/word/2010/wordprocessingInk" xmlns:wne="http://schemas.microsoft.com/office/word/2006/wordml" xmlns:wps="http://schemas.microsoft.com/office/word/2010/wordprocessingShape" mc:Ignorable="w14 w15 w16se wp14">
+<w:footnotes xmlns:wpc="http://schemas.microsoft.com/office/word/2010/wordprocessingCanvas" xmlns:cx="http://schemas.microsoft.com/office/drawing/2014/chartex" xmlns:cx1="http://schemas.microsoft.com/office/drawing/2015/9/8/chartex" xmlns:cx2="http://schemas.microsoft.com/office/drawing/2015/10/21/chartex" xmlns:cx3="http://schemas.microsoft.com/office/drawing/2016/5/9/chartex" xmlns:cx4="http://schemas.microsoft.com/office/drawing/2016/5/10/chartex" xmlns:cx5="http://schemas.microsoft.com/office/drawing/2016/5/11/chartex" xmlns:cx6="http://schemas.microsoft.com/office/drawing/2016/5/12/chartex" xmlns:cx7="http://schemas.microsoft.com/office/drawing/2016/5/13/chartex" xmlns:cx8="http://schemas.microsoft.com/office/drawing/2016/5/14/chartex" xmlns:mc="http://schemas.openxmlformats.org/markup-compatibility/2006" xmlns:aink="http://schemas.microsoft.com/office/drawing/2016/ink" xmlns:am3d="http://schemas.microsoft.com/office/drawing/2017/model3d" xmlns:o="urn:schemas-microsoft-com:office:office" xmlns:oel="http://schemas.microsoft.com/office/2019/extlst" xmlns:r="http://schemas.openxmlformats.org/officeDocument/2006/relationships" xmlns:m="http://schemas.openxmlformats.org/officeDocument/2006/math" xmlns:v="urn:schemas-microsoft-com:vml" xmlns:wp14="http://schemas.microsoft.com/office/word/2010/wordprocessingDrawing" xmlns:wp="http://schemas.openxmlformats.org/drawingml/2006/wordprocessingDrawing" xmlns:w10="urn:schemas-microsoft-com:office:word" xmlns:w="http://schemas.openxmlformats.org/wordprocessingml/2006/main" xmlns:w14="http://schemas.microsoft.com/office/word/2010/wordml" xmlns:w15="http://schemas.microsoft.com/office/word/2012/wordml" xmlns:w16cex="http://schemas.microsoft.com/office/word/2018/wordml/cex" xmlns:w16cid="http://schemas.microsoft.com/office/word/2016/wordml/cid" xmlns:w16="http://schemas.microsoft.com/office/word/2018/wordml" xmlns:w16sdtdh="http://schemas.microsoft.com/office/word/2020/wordml/sdtdatahash" xmlns:w16se="http://schemas.microsoft.com/office/word/2015/wordml/symex" xmlns:wpg="http://schemas.microsoft.com/office/word/2010/wordprocessingGroup" xmlns:wpi="http://schemas.microsoft.com/office/word/2010/wordprocessingInk" xmlns:wne="http://schemas.microsoft.com/office/word/2006/wordml" xmlns:wps="http://schemas.microsoft.com/office/word/2010/wordprocessingShape" mc:Ignorable="w14 w15 w16se w16cid w16 w16cex w16sdtdh wp14">
   <w:footnote w:type="separator" w:id="-1">
     <w:p>
       <w:pPr>
@@ -789,7 +894,7 @@
 </file>
 
 <file path=word/numbering.xml><?xml version="1.0" encoding="utf-8"?>
-<w:numbering xmlns:wpc="http://schemas.microsoft.com/office/word/2010/wordprocessingCanvas" xmlns:cx="http://schemas.microsoft.com/office/drawing/2014/chartex" xmlns:cx1="http://schemas.microsoft.com/office/drawing/2015/9/8/chartex" xmlns:mc="http://schemas.openxmlformats.org/markup-compatibility/2006" xmlns:o="urn:schemas-microsoft-com:office:office" xmlns:r="http://schemas.openxmlformats.org/officeDocument/2006/relationships" xmlns:m="http://schemas.openxmlformats.org/officeDocument/2006/math" xmlns:v="urn:schemas-microsoft-com:vml" xmlns:wp14="http://schemas.microsoft.com/office/word/2010/wordprocessingDrawing" xmlns:wp="http://schemas.openxmlformats.org/drawingml/2006/wordprocessingDrawing" xmlns:w10="urn:schemas-microsoft-com:office:word" xmlns:w="http://schemas.openxmlformats.org/wordprocessingml/2006/main" xmlns:w14="http://schemas.microsoft.com/office/word/2010/wordml" xmlns:w15="http://schemas.microsoft.com/office/word/2012/wordml" xmlns:w16se="http://schemas.microsoft.com/office/word/2015/wordml/symex" xmlns:wpg="http://schemas.microsoft.com/office/word/2010/wordprocessingGroup" xmlns:wpi="http://schemas.microsoft.com/office/word/2010/wordprocessingInk" xmlns:wne="http://schemas.microsoft.com/office/word/2006/wordml" xmlns:wps="http://schemas.microsoft.com/office/word/2010/wordprocessingShape" mc:Ignorable="w14 w15 w16se wp14">
+<w:numbering xmlns:wpc="http://schemas.microsoft.com/office/word/2010/wordprocessingCanvas" xmlns:cx="http://schemas.microsoft.com/office/drawing/2014/chartex" xmlns:cx1="http://schemas.microsoft.com/office/drawing/2015/9/8/chartex" xmlns:cx2="http://schemas.microsoft.com/office/drawing/2015/10/21/chartex" xmlns:cx3="http://schemas.microsoft.com/office/drawing/2016/5/9/chartex" xmlns:cx4="http://schemas.microsoft.com/office/drawing/2016/5/10/chartex" xmlns:cx5="http://schemas.microsoft.com/office/drawing/2016/5/11/chartex" xmlns:cx6="http://schemas.microsoft.com/office/drawing/2016/5/12/chartex" xmlns:cx7="http://schemas.microsoft.com/office/drawing/2016/5/13/chartex" xmlns:cx8="http://schemas.microsoft.com/office/drawing/2016/5/14/chartex" xmlns:mc="http://schemas.openxmlformats.org/markup-compatibility/2006" xmlns:aink="http://schemas.microsoft.com/office/drawing/2016/ink" xmlns:am3d="http://schemas.microsoft.com/office/drawing/2017/model3d" xmlns:o="urn:schemas-microsoft-com:office:office" xmlns:oel="http://schemas.microsoft.com/office/2019/extlst" xmlns:r="http://schemas.openxmlformats.org/officeDocument/2006/relationships" xmlns:m="http://schemas.openxmlformats.org/officeDocument/2006/math" xmlns:v="urn:schemas-microsoft-com:vml" xmlns:wp14="http://schemas.microsoft.com/office/word/2010/wordprocessingDrawing" xmlns:wp="http://schemas.openxmlformats.org/drawingml/2006/wordprocessingDrawing" xmlns:w10="urn:schemas-microsoft-com:office:word" xmlns:w="http://schemas.openxmlformats.org/wordprocessingml/2006/main" xmlns:w14="http://schemas.microsoft.com/office/word/2010/wordml" xmlns:w15="http://schemas.microsoft.com/office/word/2012/wordml" xmlns:w16cex="http://schemas.microsoft.com/office/word/2018/wordml/cex" xmlns:w16cid="http://schemas.microsoft.com/office/word/2016/wordml/cid" xmlns:w16="http://schemas.microsoft.com/office/word/2018/wordml" xmlns:w16sdtdh="http://schemas.microsoft.com/office/word/2020/wordml/sdtdatahash" xmlns:w16se="http://schemas.microsoft.com/office/word/2015/wordml/symex" xmlns:wpg="http://schemas.microsoft.com/office/word/2010/wordprocessingGroup" xmlns:wpi="http://schemas.microsoft.com/office/word/2010/wordprocessingInk" xmlns:wne="http://schemas.microsoft.com/office/word/2006/wordml" xmlns:wps="http://schemas.microsoft.com/office/word/2010/wordprocessingShape" mc:Ignorable="w14 w15 w16se w16cid w16 w16cex w16sdtdh wp14">
   <w:abstractNum w:abstractNumId="0" w15:restartNumberingAfterBreak="0">
     <w:nsid w:val="09425DE4"/>
     <w:multiLevelType w:val="multilevel"/>
@@ -1782,32 +1887,32 @@
       </w:rPr>
     </w:lvl>
   </w:abstractNum>
-  <w:num w:numId="1">
+  <w:num w:numId="1" w16cid:durableId="247621050">
     <w:abstractNumId w:val="0"/>
   </w:num>
-  <w:num w:numId="2">
+  <w:num w:numId="2" w16cid:durableId="864055170">
     <w:abstractNumId w:val="1"/>
   </w:num>
-  <w:num w:numId="3">
+  <w:num w:numId="3" w16cid:durableId="303782983">
     <w:abstractNumId w:val="4"/>
   </w:num>
-  <w:num w:numId="4">
+  <w:num w:numId="4" w16cid:durableId="1334531682">
     <w:abstractNumId w:val="6"/>
   </w:num>
-  <w:num w:numId="5">
+  <w:num w:numId="5" w16cid:durableId="950168927">
     <w:abstractNumId w:val="2"/>
   </w:num>
-  <w:num w:numId="6">
+  <w:num w:numId="6" w16cid:durableId="102195029">
     <w:abstractNumId w:val="3"/>
   </w:num>
-  <w:num w:numId="7">
+  <w:num w:numId="7" w16cid:durableId="2082754509">
     <w:abstractNumId w:val="5"/>
   </w:num>
 </w:numbering>
 </file>
 
 <file path=word/styles.xml><?xml version="1.0" encoding="utf-8"?>
-<w:styles xmlns:mc="http://schemas.openxmlformats.org/markup-compatibility/2006" xmlns:r="http://schemas.openxmlformats.org/officeDocument/2006/relationships" xmlns:w="http://schemas.openxmlformats.org/wordprocessingml/2006/main" xmlns:w14="http://schemas.microsoft.com/office/word/2010/wordml" xmlns:w15="http://schemas.microsoft.com/office/word/2012/wordml" xmlns:w16se="http://schemas.microsoft.com/office/word/2015/wordml/symex" mc:Ignorable="w14 w15 w16se">
+<w:styles xmlns:mc="http://schemas.openxmlformats.org/markup-compatibility/2006" xmlns:r="http://schemas.openxmlformats.org/officeDocument/2006/relationships" xmlns:w="http://schemas.openxmlformats.org/wordprocessingml/2006/main" xmlns:w14="http://schemas.microsoft.com/office/word/2010/wordml" xmlns:w15="http://schemas.microsoft.com/office/word/2012/wordml" xmlns:w16cex="http://schemas.microsoft.com/office/word/2018/wordml/cex" xmlns:w16cid="http://schemas.microsoft.com/office/word/2016/wordml/cid" xmlns:w16="http://schemas.microsoft.com/office/word/2018/wordml" xmlns:w16sdtdh="http://schemas.microsoft.com/office/word/2020/wordml/sdtdatahash" xmlns:w16se="http://schemas.microsoft.com/office/word/2015/wordml/symex" mc:Ignorable="w14 w15 w16se w16cid w16 w16cex w16sdtdh">
   <w:docDefaults>
     <w:rPrDefault>
       <w:rPr>
@@ -1822,7 +1927,7 @@
       </w:pPr>
     </w:pPrDefault>
   </w:docDefaults>
-  <w:latentStyles w:defLockedState="0" w:defUIPriority="99" w:defSemiHidden="0" w:defUnhideWhenUsed="0" w:defQFormat="0" w:count="371">
+  <w:latentStyles w:defLockedState="0" w:defUIPriority="99" w:defSemiHidden="0" w:defUnhideWhenUsed="0" w:defQFormat="0" w:count="376">
     <w:lsdException w:name="Normal" w:uiPriority="0" w:qFormat="1"/>
     <w:lsdException w:name="heading 1" w:uiPriority="9" w:qFormat="1"/>
     <w:lsdException w:name="heading 2" w:semiHidden="1" w:uiPriority="9" w:unhideWhenUsed="1" w:qFormat="1"/>
@@ -2194,6 +2299,11 @@
     <w:lsdException w:name="List Table 5 Dark Accent 6" w:uiPriority="50"/>
     <w:lsdException w:name="List Table 6 Colorful Accent 6" w:uiPriority="51"/>
     <w:lsdException w:name="List Table 7 Colorful Accent 6" w:uiPriority="52"/>
+    <w:lsdException w:name="Mention" w:semiHidden="1" w:unhideWhenUsed="1"/>
+    <w:lsdException w:name="Smart Hyperlink" w:semiHidden="1" w:unhideWhenUsed="1"/>
+    <w:lsdException w:name="Hashtag" w:semiHidden="1" w:unhideWhenUsed="1"/>
+    <w:lsdException w:name="Unresolved Mention" w:semiHidden="1" w:unhideWhenUsed="1"/>
+    <w:lsdException w:name="Smart Link" w:semiHidden="1" w:unhideWhenUsed="1"/>
   </w:latentStyles>
   <w:style w:type="paragraph" w:default="1" w:styleId="Normal">
     <w:name w:val="Normal"/>

</xml_diff>